<commit_message>
New templates and bag report
</commit_message>
<xml_diff>
--- a/templates/POA.docx
+++ b/templates/POA.docx
@@ -13,13 +13,6 @@
           <w:lang w:val="ru-RU"/>
         </w:rPr>
       </w:pPr>
-      <w:r>
-        <w:rPr>
-          <w:sz w:val="20"/>
-          <w:lang w:val="ru-RU"/>
-        </w:rPr>
-        <w:tab/>
-      </w:r>
       <w:r>
         <w:rPr>
           <w:sz w:val="20"/>

</xml_diff>